<commit_message>
Auxiliary application - generating RSA keys with AES encryption
</commit_message>
<xml_diff>
--- a/docs/Project_Report.docx
+++ b/docs/Project_Report.docx
@@ -677,7 +677,13 @@
         </w:rPr>
       </w:pPr>
       <w:r>
-        <w:rPr/>
+        <w:rPr>
+          <w:rFonts w:cs="Arial" w:ascii="Arial" w:hAnsi="Arial"/>
+          <w:b/>
+          <w:color w:val="FF0000"/>
+          <w:sz w:val="28"/>
+          <w:lang w:val="en-GB"/>
+        </w:rPr>
       </w:r>
     </w:p>
     <w:p>
@@ -1730,7 +1736,7 @@
           <w:p>
             <w:pPr>
               <w:pStyle w:val="Normal"/>
-              <w:widowControl/>
+              <w:widowControl w:val="false"/>
               <w:tabs>
                 <w:tab w:val="clear" w:pos="708"/>
                 <w:tab w:val="left" w:pos="567" w:leader="none"/>
@@ -1758,7 +1764,7 @@
           <w:p>
             <w:pPr>
               <w:pStyle w:val="Normal"/>
-              <w:widowControl/>
+              <w:widowControl w:val="false"/>
               <w:tabs>
                 <w:tab w:val="clear" w:pos="708"/>
                 <w:tab w:val="left" w:pos="567" w:leader="none"/>
@@ -1796,7 +1802,7 @@
           <w:p>
             <w:pPr>
               <w:pStyle w:val="Normal"/>
-              <w:widowControl/>
+              <w:widowControl w:val="false"/>
               <w:tabs>
                 <w:tab w:val="clear" w:pos="708"/>
                 <w:tab w:val="left" w:pos="567" w:leader="none"/>
@@ -1834,7 +1840,7 @@
           <w:p>
             <w:pPr>
               <w:pStyle w:val="Normal"/>
-              <w:widowControl/>
+              <w:widowControl w:val="false"/>
               <w:tabs>
                 <w:tab w:val="clear" w:pos="708"/>
                 <w:tab w:val="left" w:pos="567" w:leader="none"/>
@@ -1872,7 +1878,7 @@
           <w:p>
             <w:pPr>
               <w:pStyle w:val="Normal"/>
-              <w:widowControl/>
+              <w:widowControl w:val="false"/>
               <w:tabs>
                 <w:tab w:val="clear" w:pos="708"/>
                 <w:tab w:val="left" w:pos="567" w:leader="none"/>
@@ -1910,7 +1916,7 @@
           <w:p>
             <w:pPr>
               <w:pStyle w:val="Normal"/>
-              <w:widowControl/>
+              <w:widowControl w:val="false"/>
               <w:tabs>
                 <w:tab w:val="clear" w:pos="708"/>
                 <w:tab w:val="left" w:pos="567" w:leader="none"/>
@@ -1948,7 +1954,7 @@
           <w:p>
             <w:pPr>
               <w:pStyle w:val="Normal"/>
-              <w:widowControl/>
+              <w:widowControl w:val="false"/>
               <w:tabs>
                 <w:tab w:val="clear" w:pos="708"/>
                 <w:tab w:val="left" w:pos="567" w:leader="none"/>
@@ -1986,7 +1992,7 @@
           <w:p>
             <w:pPr>
               <w:pStyle w:val="Normal"/>
-              <w:widowControl/>
+              <w:widowControl w:val="false"/>
               <w:tabs>
                 <w:tab w:val="clear" w:pos="708"/>
                 <w:tab w:val="left" w:pos="567" w:leader="none"/>
@@ -2024,7 +2030,7 @@
           <w:p>
             <w:pPr>
               <w:pStyle w:val="Normal"/>
-              <w:widowControl/>
+              <w:widowControl w:val="false"/>
               <w:tabs>
                 <w:tab w:val="clear" w:pos="708"/>
                 <w:tab w:val="left" w:pos="567" w:leader="none"/>
@@ -2062,7 +2068,7 @@
           <w:p>
             <w:pPr>
               <w:pStyle w:val="Normal"/>
-              <w:widowControl/>
+              <w:widowControl w:val="false"/>
               <w:tabs>
                 <w:tab w:val="clear" w:pos="708"/>
                 <w:tab w:val="left" w:pos="567" w:leader="none"/>
@@ -2100,7 +2106,7 @@
           <w:p>
             <w:pPr>
               <w:pStyle w:val="Normal"/>
-              <w:widowControl/>
+              <w:widowControl w:val="false"/>
               <w:tabs>
                 <w:tab w:val="clear" w:pos="708"/>
                 <w:tab w:val="left" w:pos="567" w:leader="none"/>
@@ -2138,7 +2144,7 @@
           <w:p>
             <w:pPr>
               <w:pStyle w:val="Normal"/>
-              <w:widowControl/>
+              <w:widowControl w:val="false"/>
               <w:tabs>
                 <w:tab w:val="clear" w:pos="708"/>
                 <w:tab w:val="left" w:pos="567" w:leader="none"/>
@@ -2176,7 +2182,7 @@
           <w:p>
             <w:pPr>
               <w:pStyle w:val="Normal"/>
-              <w:widowControl/>
+              <w:widowControl w:val="false"/>
               <w:tabs>
                 <w:tab w:val="clear" w:pos="708"/>
                 <w:tab w:val="left" w:pos="567" w:leader="none"/>
@@ -2214,7 +2220,7 @@
           <w:p>
             <w:pPr>
               <w:pStyle w:val="Normal"/>
-              <w:widowControl/>
+              <w:widowControl w:val="false"/>
               <w:tabs>
                 <w:tab w:val="clear" w:pos="708"/>
                 <w:tab w:val="left" w:pos="567" w:leader="none"/>
@@ -2252,7 +2258,7 @@
           <w:p>
             <w:pPr>
               <w:pStyle w:val="Normal"/>
-              <w:widowControl/>
+              <w:widowControl w:val="false"/>
               <w:tabs>
                 <w:tab w:val="clear" w:pos="708"/>
                 <w:tab w:val="left" w:pos="567" w:leader="none"/>
@@ -2290,7 +2296,7 @@
           <w:p>
             <w:pPr>
               <w:pStyle w:val="Normal"/>
-              <w:widowControl/>
+              <w:widowControl w:val="false"/>
               <w:tabs>
                 <w:tab w:val="clear" w:pos="708"/>
                 <w:tab w:val="left" w:pos="567" w:leader="none"/>
@@ -2328,7 +2334,7 @@
           <w:p>
             <w:pPr>
               <w:pStyle w:val="Normal"/>
-              <w:widowControl/>
+              <w:widowControl w:val="false"/>
               <w:tabs>
                 <w:tab w:val="clear" w:pos="708"/>
                 <w:tab w:val="left" w:pos="567" w:leader="none"/>
@@ -2366,7 +2372,7 @@
           <w:p>
             <w:pPr>
               <w:pStyle w:val="Normal"/>
-              <w:widowControl/>
+              <w:widowControl w:val="false"/>
               <w:tabs>
                 <w:tab w:val="clear" w:pos="708"/>
                 <w:tab w:val="left" w:pos="567" w:leader="none"/>
@@ -2777,6 +2783,10 @@
     <w:p>
       <w:pPr>
         <w:pStyle w:val="Normal"/>
+        <w:numPr>
+          <w:ilvl w:val="0"/>
+          <w:numId w:val="4"/>
+        </w:numPr>
         <w:tabs>
           <w:tab w:val="clear" w:pos="708"/>
           <w:tab w:val="left" w:pos="567" w:leader="none"/>
@@ -2785,24 +2795,33 @@
         <w:spacing w:lineRule="auto" w:line="276" w:before="120" w:after="120"/>
         <w:jc w:val="both"/>
         <w:textAlignment w:val="baseline"/>
-        <w:rPr>
-          <w:rFonts w:ascii="Arial" w:hAnsi="Arial" w:cs="Arial"/>
-          <w:lang w:val="en-GB"/>
-        </w:rPr>
-      </w:pPr>
-      <w:r>
-        <w:rPr>
-          <w:rFonts w:cs="Arial" w:ascii="Arial" w:hAnsi="Arial"/>
-          <w:lang w:val="en-GB"/>
-        </w:rPr>
-        <w:t>[1]</w:t>
-        <w:tab/>
-        <w:t>Article.</w:t>
-      </w:r>
-    </w:p>
-    <w:p>
-      <w:pPr>
-        <w:pStyle w:val="Normal"/>
+        <w:rPr/>
+      </w:pPr>
+      <w:r>
+        <w:rPr>
+          <w:rFonts w:cs="Arial" w:ascii="Arial" w:hAnsi="Arial"/>
+          <w:lang w:val="en-GB"/>
+        </w:rPr>
+        <w:t xml:space="preserve">Online Doxygen documentation, </w:t>
+      </w:r>
+      <w:hyperlink r:id="rId3">
+        <w:r>
+          <w:rPr>
+            <w:rStyle w:val="Czeinternetowe"/>
+            <w:rFonts w:cs="Arial" w:ascii="Arial" w:hAnsi="Arial"/>
+            <w:lang w:val="en-GB"/>
+          </w:rPr>
+          <w:t>https://www.doxygen.nl/manual/lists.html</w:t>
+        </w:r>
+      </w:hyperlink>
+    </w:p>
+    <w:p>
+      <w:pPr>
+        <w:pStyle w:val="Normal"/>
+        <w:numPr>
+          <w:ilvl w:val="0"/>
+          <w:numId w:val="4"/>
+        </w:numPr>
         <w:tabs>
           <w:tab w:val="clear" w:pos="708"/>
           <w:tab w:val="left" w:pos="567" w:leader="none"/>
@@ -2821,14 +2840,26 @@
           <w:rFonts w:cs="Arial" w:ascii="Arial" w:hAnsi="Arial"/>
           <w:lang w:val="en-GB"/>
         </w:rPr>
-        <w:t>[2]</w:t>
-        <w:tab/>
-        <w:t>Online Doxygen documentation, https://www.doxygen.nl/manual/lists.html, (accessed on 01.02.2025).</w:t>
-      </w:r>
-    </w:p>
-    <w:p>
-      <w:pPr>
-        <w:pStyle w:val="Normal"/>
+        <w:t xml:space="preserve">AES Encryption &amp; Decryption In Python, </w:t>
+      </w:r>
+      <w:hyperlink r:id="rId4">
+        <w:r>
+          <w:rPr>
+            <w:rStyle w:val="Czeinternetowe"/>
+            <w:rFonts w:cs="Arial" w:ascii="Arial" w:hAnsi="Arial"/>
+            <w:lang w:val="en-GB"/>
+          </w:rPr>
+          <w:t>https://onboardbase.com/blog/aes-encryption-decryption</w:t>
+        </w:r>
+      </w:hyperlink>
+    </w:p>
+    <w:p>
+      <w:pPr>
+        <w:pStyle w:val="Normal"/>
+        <w:numPr>
+          <w:ilvl w:val="0"/>
+          <w:numId w:val="4"/>
+        </w:numPr>
         <w:tabs>
           <w:tab w:val="clear" w:pos="708"/>
           <w:tab w:val="left" w:pos="567" w:leader="none"/>
@@ -2847,14 +2878,88 @@
           <w:rFonts w:cs="Arial" w:ascii="Arial" w:hAnsi="Arial"/>
           <w:lang w:val="en-GB"/>
         </w:rPr>
-        <w:t>[3]</w:t>
+        <w:t>PyCryptodome documentation,</w:t>
         <w:tab/>
-        <w:t>Book.</w:t>
+        <w:t xml:space="preserve"> </w:t>
+      </w:r>
+      <w:hyperlink r:id="rId6">
+        <w:r>
+          <w:rPr>
+            <w:rStyle w:val="Czeinternetowe"/>
+            <w:rFonts w:cs="Arial" w:ascii="Arial" w:hAnsi="Arial"/>
+            <w:lang w:val="en-GB"/>
+          </w:rPr>
+          <w:t>https://pycryptodome.readthedocs.io/en/latest/src/public_key/rsa.html</w:t>
+        </w:r>
+      </w:hyperlink>
+    </w:p>
+    <w:p>
+      <w:pPr>
+        <w:pStyle w:val="Normal"/>
+        <w:numPr>
+          <w:ilvl w:val="0"/>
+          <w:numId w:val="4"/>
+        </w:numPr>
+        <w:tabs>
+          <w:tab w:val="clear" w:pos="708"/>
+          <w:tab w:val="left" w:pos="567" w:leader="none"/>
+        </w:tabs>
+        <w:suppressAutoHyphens w:val="true"/>
+        <w:spacing w:lineRule="auto" w:line="276" w:before="120" w:after="120"/>
+        <w:jc w:val="both"/>
+        <w:textAlignment w:val="baseline"/>
+        <w:rPr>
+          <w:rFonts w:ascii="Arial" w:hAnsi="Arial" w:cs="Arial"/>
+          <w:lang w:val="en-GB"/>
+        </w:rPr>
+      </w:pPr>
+      <w:r>
+        <w:rPr>
+          <w:rFonts w:cs="Arial" w:ascii="Arial" w:hAnsi="Arial"/>
+          <w:lang w:val="en-GB"/>
+        </w:rPr>
+        <w:t>Encrypt and decrypt using PyCrypo AES-256,</w:t>
+        <w:tab/>
+        <w:t xml:space="preserve"> </w:t>
+      </w:r>
+      <w:hyperlink r:id="rId8">
+        <w:r>
+          <w:rPr>
+            <w:rStyle w:val="Czeinternetowe"/>
+            <w:rFonts w:cs="Arial" w:ascii="Arial" w:hAnsi="Arial"/>
+            <w:lang w:val="en-GB"/>
+          </w:rPr>
+          <w:t>https://stackoverflow.com/questions/12524994/encrypt-and-decrypt-using-pycrypto-aes-256</w:t>
+        </w:r>
+      </w:hyperlink>
+    </w:p>
+    <w:p>
+      <w:pPr>
+        <w:pStyle w:val="Normal"/>
+        <w:numPr>
+          <w:ilvl w:val="0"/>
+          <w:numId w:val="4"/>
+        </w:numPr>
+        <w:tabs>
+          <w:tab w:val="clear" w:pos="708"/>
+          <w:tab w:val="left" w:pos="567" w:leader="none"/>
+        </w:tabs>
+        <w:suppressAutoHyphens w:val="true"/>
+        <w:spacing w:lineRule="auto" w:line="276" w:before="120" w:after="120"/>
+        <w:jc w:val="both"/>
+        <w:textAlignment w:val="baseline"/>
+        <w:rPr>
+          <w:rFonts w:ascii="Arial" w:hAnsi="Arial" w:cs="Arial"/>
+          <w:lang w:val="en-GB"/>
+        </w:rPr>
+      </w:pPr>
+      <w:r>
+        <w:rPr/>
       </w:r>
     </w:p>
     <w:sectPr>
-      <w:headerReference w:type="default" r:id="rId3"/>
-      <w:footerReference w:type="default" r:id="rId4"/>
+      <w:headerReference w:type="default" r:id="rId9"/>
+      <w:footerReference w:type="default" r:id="rId10"/>
       <w:type w:val="nextPage"/>
       <w:pgSz w:w="11906" w:h="16838"/>
       <w:pgMar w:left="1417" w:right="1417" w:gutter="0" w:header="708" w:top="1417" w:footer="708" w:bottom="1417"/>
@@ -3265,6 +3370,126 @@
   <w:abstractNum w:abstractNumId="4">
     <w:lvl w:ilvl="0">
       <w:start w:val="1"/>
+      <w:numFmt w:val="decimal"/>
+      <w:lvlText w:val="(%1)"/>
+      <w:lvlJc w:val="left"/>
+      <w:pPr>
+        <w:tabs>
+          <w:tab w:val="num" w:pos="720"/>
+        </w:tabs>
+        <w:ind w:left="720" w:hanging="360"/>
+      </w:pPr>
+      <w:rPr/>
+    </w:lvl>
+    <w:lvl w:ilvl="1">
+      <w:start w:val="1"/>
+      <w:numFmt w:val="decimal"/>
+      <w:lvlText w:val="(%2)"/>
+      <w:lvlJc w:val="left"/>
+      <w:pPr>
+        <w:tabs>
+          <w:tab w:val="num" w:pos="1080"/>
+        </w:tabs>
+        <w:ind w:left="1080" w:hanging="360"/>
+      </w:pPr>
+      <w:rPr/>
+    </w:lvl>
+    <w:lvl w:ilvl="2">
+      <w:start w:val="1"/>
+      <w:numFmt w:val="decimal"/>
+      <w:lvlText w:val="(%3)"/>
+      <w:lvlJc w:val="left"/>
+      <w:pPr>
+        <w:tabs>
+          <w:tab w:val="num" w:pos="1440"/>
+        </w:tabs>
+        <w:ind w:left="1440" w:hanging="360"/>
+      </w:pPr>
+      <w:rPr/>
+    </w:lvl>
+    <w:lvl w:ilvl="3">
+      <w:start w:val="1"/>
+      <w:numFmt w:val="decimal"/>
+      <w:lvlText w:val="(%4)"/>
+      <w:lvlJc w:val="left"/>
+      <w:pPr>
+        <w:tabs>
+          <w:tab w:val="num" w:pos="1800"/>
+        </w:tabs>
+        <w:ind w:left="1800" w:hanging="360"/>
+      </w:pPr>
+      <w:rPr/>
+    </w:lvl>
+    <w:lvl w:ilvl="4">
+      <w:start w:val="1"/>
+      <w:numFmt w:val="decimal"/>
+      <w:lvlText w:val="(%5)"/>
+      <w:lvlJc w:val="left"/>
+      <w:pPr>
+        <w:tabs>
+          <w:tab w:val="num" w:pos="2160"/>
+        </w:tabs>
+        <w:ind w:left="2160" w:hanging="360"/>
+      </w:pPr>
+      <w:rPr/>
+    </w:lvl>
+    <w:lvl w:ilvl="5">
+      <w:start w:val="1"/>
+      <w:numFmt w:val="decimal"/>
+      <w:lvlText w:val="(%6)"/>
+      <w:lvlJc w:val="left"/>
+      <w:pPr>
+        <w:tabs>
+          <w:tab w:val="num" w:pos="2520"/>
+        </w:tabs>
+        <w:ind w:left="2520" w:hanging="360"/>
+      </w:pPr>
+      <w:rPr/>
+    </w:lvl>
+    <w:lvl w:ilvl="6">
+      <w:start w:val="1"/>
+      <w:numFmt w:val="decimal"/>
+      <w:lvlText w:val="(%7)"/>
+      <w:lvlJc w:val="left"/>
+      <w:pPr>
+        <w:tabs>
+          <w:tab w:val="num" w:pos="2880"/>
+        </w:tabs>
+        <w:ind w:left="2880" w:hanging="360"/>
+      </w:pPr>
+      <w:rPr/>
+    </w:lvl>
+    <w:lvl w:ilvl="7">
+      <w:start w:val="1"/>
+      <w:numFmt w:val="decimal"/>
+      <w:lvlText w:val="(%8)"/>
+      <w:lvlJc w:val="left"/>
+      <w:pPr>
+        <w:tabs>
+          <w:tab w:val="num" w:pos="3240"/>
+        </w:tabs>
+        <w:ind w:left="3240" w:hanging="360"/>
+      </w:pPr>
+      <w:rPr/>
+    </w:lvl>
+    <w:lvl w:ilvl="8">
+      <w:start w:val="1"/>
+      <w:numFmt w:val="decimal"/>
+      <w:lvlText w:val="(%9)"/>
+      <w:lvlJc w:val="left"/>
+      <w:pPr>
+        <w:tabs>
+          <w:tab w:val="num" w:pos="3600"/>
+        </w:tabs>
+        <w:ind w:left="3600" w:hanging="360"/>
+      </w:pPr>
+      <w:rPr/>
+    </w:lvl>
+  </w:abstractNum>
+  <w:abstractNum w:abstractNumId="5">
+    <w:lvl w:ilvl="0">
+      <w:start w:val="1"/>
+      <w:pStyle w:val="Nagwek1"/>
       <w:numFmt w:val="none"/>
       <w:suff w:val="nothing"/>
       <w:lvlText w:val=""/>
@@ -3392,6 +3617,9 @@
   </w:num>
   <w:num w:numId="4">
     <w:abstractNumId w:val="4"/>
+  </w:num>
+  <w:num w:numId="5">
+    <w:abstractNumId w:val="5"/>
   </w:num>
 </w:numbering>
 </file>
@@ -3794,6 +4022,7 @@
     <w:qFormat/>
     <w:pPr>
       <w:widowControl/>
+      <w:suppressAutoHyphens w:val="true"/>
       <w:bidi w:val="0"/>
       <w:spacing w:before="0" w:after="0"/>
       <w:jc w:val="left"/>
@@ -3805,6 +4034,23 @@
       <w:sz w:val="24"/>
       <w:szCs w:val="24"/>
       <w:lang w:val="pl-PL" w:eastAsia="en-US" w:bidi="ar-SA"/>
+    </w:rPr>
+  </w:style>
+  <w:style w:type="paragraph" w:styleId="Nagwek1">
+    <w:name w:val="Heading 1"/>
+    <w:basedOn w:val="Nagwek"/>
+    <w:next w:val="Tretekstu"/>
+    <w:qFormat/>
+    <w:pPr>
+      <w:spacing w:before="240" w:after="120"/>
+      <w:outlineLvl w:val="0"/>
+    </w:pPr>
+    <w:rPr>
+      <w:rFonts w:ascii="Liberation Serif" w:hAnsi="Liberation Serif" w:eastAsia="Segoe UI" w:cs="Tahoma"/>
+      <w:b/>
+      <w:bCs/>
+      <w:sz w:val="48"/>
+      <w:szCs w:val="48"/>
     </w:rPr>
   </w:style>
   <w:style w:type="character" w:styleId="DefaultParagraphFont" w:default="1">
@@ -3931,6 +4177,11 @@
       <w:color w:val="605E5C"/>
       <w:shd w:fill="E1DFDD" w:val="clear"/>
     </w:rPr>
+  </w:style>
+  <w:style w:type="character" w:styleId="Znakinumeracji">
+    <w:name w:val="Znaki numeracji"/>
+    <w:qFormat/>
+    <w:rPr/>
   </w:style>
   <w:style w:type="paragraph" w:styleId="Nagwek">
     <w:name w:val="Nagłówek"/>
@@ -4064,7 +4315,7 @@
       <w:kern w:val="2"/>
       <w:sz w:val="24"/>
       <w:szCs w:val="24"/>
-      <w:lang w:eastAsia="zh-CN" w:val="pl-PL" w:bidi="ar-SA"/>
+      <w:lang w:val="pl-PL" w:eastAsia="zh-CN" w:bidi="ar-SA"/>
     </w:rPr>
   </w:style>
   <w:style w:type="paragraph" w:styleId="Annotationtext">

</xml_diff>

<commit_message>
Added a progress bar to the key generation
</commit_message>
<xml_diff>
--- a/docs/Project_Report.docx
+++ b/docs/Project_Report.docx
@@ -9,7 +9,6 @@
         <w:rPr>
           <w:rFonts w:ascii="Arial" w:hAnsi="Arial" w:cs="Arial"/>
           <w:b/>
-          <w:b/>
           <w:sz w:val="48"/>
           <w:lang w:val="en-GB"/>
         </w:rPr>
@@ -30,7 +29,6 @@
         <w:rPr>
           <w:rFonts w:ascii="Arial" w:hAnsi="Arial" w:cs="Arial"/>
           <w:b/>
-          <w:b/>
           <w:sz w:val="48"/>
           <w:lang w:val="en-GB"/>
         </w:rPr>
@@ -51,7 +49,6 @@
         <w:rPr>
           <w:rFonts w:ascii="Arial" w:hAnsi="Arial" w:cs="Arial"/>
           <w:b/>
-          <w:b/>
           <w:sz w:val="48"/>
           <w:lang w:val="en-GB"/>
         </w:rPr>
@@ -72,7 +69,6 @@
         <w:rPr>
           <w:rFonts w:ascii="Arial" w:hAnsi="Arial" w:cs="Arial"/>
           <w:b/>
-          <w:b/>
           <w:sz w:val="48"/>
           <w:lang w:val="en-GB"/>
         </w:rPr>
@@ -93,7 +89,6 @@
         <w:rPr>
           <w:rFonts w:ascii="Arial" w:hAnsi="Arial" w:cs="Arial"/>
           <w:b/>
-          <w:b/>
           <w:sz w:val="48"/>
           <w:lang w:val="en-GB"/>
         </w:rPr>
@@ -114,7 +109,6 @@
         <w:rPr>
           <w:rFonts w:ascii="Arial" w:hAnsi="Arial" w:cs="Arial"/>
           <w:b/>
-          <w:b/>
           <w:sz w:val="48"/>
           <w:lang w:val="en-GB"/>
         </w:rPr>
@@ -135,7 +129,6 @@
         <w:rPr>
           <w:rFonts w:ascii="Arial" w:hAnsi="Arial" w:cs="Arial"/>
           <w:b/>
-          <w:b/>
           <w:sz w:val="48"/>
           <w:lang w:val="en-GB"/>
         </w:rPr>
@@ -157,7 +150,6 @@
         <w:rPr>
           <w:rFonts w:ascii="Arial" w:hAnsi="Arial" w:cs="Arial"/>
           <w:b/>
-          <w:b/>
           <w:sz w:val="36"/>
           <w:lang w:val="en-GB"/>
         </w:rPr>
@@ -178,7 +170,6 @@
         <w:rPr>
           <w:rFonts w:ascii="Arial" w:hAnsi="Arial" w:cs="Arial"/>
           <w:b/>
-          <w:b/>
           <w:sz w:val="36"/>
           <w:lang w:val="en-GB"/>
         </w:rPr>
@@ -199,7 +190,6 @@
         <w:rPr>
           <w:rFonts w:ascii="Arial" w:hAnsi="Arial" w:cs="Arial"/>
           <w:b/>
-          <w:b/>
           <w:sz w:val="36"/>
           <w:lang w:val="en-GB"/>
         </w:rPr>
@@ -220,7 +210,6 @@
         <w:rPr>
           <w:rFonts w:ascii="Arial" w:hAnsi="Arial" w:cs="Arial"/>
           <w:b/>
-          <w:b/>
           <w:sz w:val="36"/>
           <w:lang w:val="en-GB"/>
         </w:rPr>
@@ -241,7 +230,6 @@
         <w:rPr>
           <w:rFonts w:ascii="Arial" w:hAnsi="Arial" w:cs="Arial"/>
           <w:b/>
-          <w:b/>
           <w:sz w:val="36"/>
           <w:lang w:val="en-GB"/>
         </w:rPr>
@@ -262,7 +250,6 @@
         <w:rPr>
           <w:rFonts w:ascii="Arial" w:hAnsi="Arial" w:cs="Arial"/>
           <w:b/>
-          <w:b/>
           <w:sz w:val="36"/>
           <w:lang w:val="en-GB"/>
         </w:rPr>
@@ -283,7 +270,6 @@
         <w:jc w:val="center"/>
         <w:rPr>
           <w:rFonts w:ascii="Arial" w:hAnsi="Arial" w:cs="Arial"/>
-          <w:b/>
           <w:b/>
           <w:sz w:val="36"/>
           <w:lang w:val="en-GB"/>
@@ -664,12 +650,11 @@
           <w:tab w:val="left" w:pos="567" w:leader="none"/>
         </w:tabs>
         <w:suppressAutoHyphens w:val="true"/>
-        <w:spacing w:lineRule="auto" w:line="276" w:before="120" w:after="120"/>
+        <w:spacing w:lineRule="auto" w:line="276" w:before="0" w:after="120"/>
         <w:jc w:val="center"/>
         <w:textAlignment w:val="baseline"/>
         <w:rPr>
           <w:rFonts w:ascii="Arial" w:hAnsi="Arial" w:cs="Arial"/>
-          <w:b/>
           <w:b/>
           <w:color w:val="FF0000"/>
           <w:sz w:val="28"/>
@@ -699,8 +684,7 @@
         <w:rPr>
           <w:rFonts w:ascii="Arial" w:hAnsi="Arial" w:cs="Arial"/>
           <w:b/>
-          <w:b/>
-          <w:color w:val="000000" w:themeColor="text1"/>
+          <w:color w:themeColor="text1" w:val="000000"/>
           <w:sz w:val="28"/>
           <w:lang w:val="en-GB"/>
         </w:rPr>
@@ -709,7 +693,7 @@
         <w:rPr>
           <w:rFonts w:cs="Arial" w:ascii="Arial" w:hAnsi="Arial"/>
           <w:b/>
-          <w:color w:val="000000" w:themeColor="text1"/>
+          <w:color w:themeColor="text1" w:val="000000"/>
           <w:sz w:val="28"/>
           <w:lang w:val="en-GB"/>
         </w:rPr>
@@ -751,7 +735,7 @@
           </w:tcPr>
           <w:p>
             <w:pPr>
-              <w:pStyle w:val="Sprtabelanaglowek"/>
+              <w:pStyle w:val="Spr-tabela-naglowek"/>
               <w:widowControl w:val="false"/>
               <w:spacing w:before="60" w:after="60"/>
               <w:rPr>
@@ -785,7 +769,7 @@
           </w:tcPr>
           <w:p>
             <w:pPr>
-              <w:pStyle w:val="Sprtabelanaglowek"/>
+              <w:pStyle w:val="Spr-tabela-naglowek"/>
               <w:widowControl w:val="false"/>
               <w:spacing w:before="60" w:after="60"/>
               <w:rPr>
@@ -819,7 +803,7 @@
           </w:tcPr>
           <w:p>
             <w:pPr>
-              <w:pStyle w:val="Sprtabelanaglowek"/>
+              <w:pStyle w:val="Spr-tabela-naglowek"/>
               <w:widowControl w:val="false"/>
               <w:spacing w:before="60" w:after="60"/>
               <w:rPr>
@@ -856,7 +840,7 @@
           </w:tcPr>
           <w:p>
             <w:pPr>
-              <w:pStyle w:val="Sprtabelatekst"/>
+              <w:pStyle w:val="Spr-tabela-tekst"/>
               <w:widowControl w:val="false"/>
               <w:spacing w:before="60" w:after="60"/>
               <w:rPr>
@@ -885,7 +869,7 @@
           </w:tcPr>
           <w:p>
             <w:pPr>
-              <w:pStyle w:val="Sprtabelatekst"/>
+              <w:pStyle w:val="Spr-tabela-tekst"/>
               <w:widowControl w:val="false"/>
               <w:spacing w:before="60" w:after="60"/>
               <w:rPr>
@@ -914,7 +898,7 @@
           </w:tcPr>
           <w:p>
             <w:pPr>
-              <w:pStyle w:val="Sprtabelatekst"/>
+              <w:pStyle w:val="Spr-tabela-tekst"/>
               <w:widowControl w:val="false"/>
               <w:spacing w:before="60" w:after="60"/>
               <w:rPr>
@@ -946,7 +930,7 @@
           </w:tcPr>
           <w:p>
             <w:pPr>
-              <w:pStyle w:val="Sprtabelatekst"/>
+              <w:pStyle w:val="Spr-tabela-tekst"/>
               <w:widowControl w:val="false"/>
               <w:spacing w:before="60" w:after="60"/>
               <w:rPr>
@@ -975,7 +959,7 @@
           </w:tcPr>
           <w:p>
             <w:pPr>
-              <w:pStyle w:val="Sprtabelatekst"/>
+              <w:pStyle w:val="Spr-tabela-tekst"/>
               <w:widowControl w:val="false"/>
               <w:spacing w:before="60" w:after="60"/>
               <w:rPr>
@@ -1004,7 +988,7 @@
           </w:tcPr>
           <w:p>
             <w:pPr>
-              <w:pStyle w:val="Sprtabelatekst"/>
+              <w:pStyle w:val="Spr-tabela-tekst"/>
               <w:widowControl w:val="false"/>
               <w:spacing w:before="60" w:after="60"/>
               <w:rPr>
@@ -1035,7 +1019,6 @@
         <w:rPr>
           <w:rFonts w:ascii="Arial" w:hAnsi="Arial" w:cs="Arial"/>
           <w:b/>
-          <w:b/>
           <w:sz w:val="28"/>
           <w:lang w:val="en-GB"/>
         </w:rPr>
@@ -1054,7 +1037,6 @@
         <w:pStyle w:val="Normal"/>
         <w:rPr>
           <w:rFonts w:ascii="Arial" w:hAnsi="Arial" w:cs="Arial"/>
-          <w:b/>
           <w:b/>
           <w:sz w:val="28"/>
           <w:lang w:val="en-GB"/>
@@ -1084,13 +1066,12 @@
           <w:tab w:val="left" w:pos="567" w:leader="none"/>
         </w:tabs>
         <w:suppressAutoHyphens w:val="true"/>
-        <w:spacing w:lineRule="auto" w:line="276" w:before="120" w:after="120"/>
+        <w:spacing w:lineRule="auto" w:line="276" w:before="0" w:after="120"/>
         <w:contextualSpacing/>
         <w:jc w:val="both"/>
         <w:textAlignment w:val="baseline"/>
         <w:rPr>
           <w:rFonts w:ascii="Arial" w:hAnsi="Arial" w:cs="Arial"/>
-          <w:b/>
           <w:b/>
           <w:sz w:val="32"/>
           <w:lang w:val="en-GB"/>
@@ -1125,7 +1106,6 @@
         <w:rPr>
           <w:rFonts w:ascii="Arial" w:hAnsi="Arial" w:cs="Arial"/>
           <w:b/>
-          <w:b/>
           <w:i/>
           <w:i/>
           <w:lang w:val="en-GB"/>
@@ -1150,7 +1130,7 @@
         </w:tabs>
         <w:suppressAutoHyphens w:val="true"/>
         <w:spacing w:lineRule="auto" w:line="276" w:before="120" w:after="120"/>
-        <w:ind w:left="405" w:hanging="0"/>
+        <w:ind w:hanging="0" w:left="405"/>
         <w:contextualSpacing/>
         <w:jc w:val="both"/>
         <w:textAlignment w:val="baseline"/>
@@ -1176,7 +1156,7 @@
         </w:tabs>
         <w:suppressAutoHyphens w:val="true"/>
         <w:spacing w:lineRule="auto" w:line="276" w:before="120" w:after="120"/>
-        <w:ind w:left="405" w:hanging="0"/>
+        <w:ind w:hanging="0" w:left="405"/>
         <w:contextualSpacing/>
         <w:jc w:val="both"/>
         <w:textAlignment w:val="baseline"/>
@@ -1211,7 +1191,6 @@
         <w:rPr>
           <w:rFonts w:ascii="Arial" w:hAnsi="Arial" w:cs="Arial"/>
           <w:b/>
-          <w:b/>
           <w:i/>
           <w:i/>
           <w:lang w:val="en-GB"/>
@@ -1236,7 +1215,7 @@
         </w:tabs>
         <w:suppressAutoHyphens w:val="true"/>
         <w:spacing w:lineRule="auto" w:line="276" w:before="120" w:after="120"/>
-        <w:ind w:left="405" w:hanging="0"/>
+        <w:ind w:hanging="0" w:left="405"/>
         <w:contextualSpacing/>
         <w:jc w:val="both"/>
         <w:textAlignment w:val="baseline"/>
@@ -1262,7 +1241,7 @@
         </w:tabs>
         <w:suppressAutoHyphens w:val="true"/>
         <w:spacing w:lineRule="auto" w:line="276" w:before="120" w:after="120"/>
-        <w:ind w:left="360" w:hanging="0"/>
+        <w:ind w:hanging="0" w:left="360"/>
         <w:contextualSpacing/>
         <w:jc w:val="both"/>
         <w:textAlignment w:val="baseline"/>
@@ -1288,7 +1267,7 @@
         </w:tabs>
         <w:suppressAutoHyphens w:val="true"/>
         <w:spacing w:lineRule="auto" w:line="276" w:before="120" w:after="120"/>
-        <w:ind w:left="360" w:hanging="0"/>
+        <w:ind w:hanging="0" w:left="360"/>
         <w:contextualSpacing/>
         <w:jc w:val="center"/>
         <w:textAlignment w:val="baseline"/>
@@ -1376,7 +1355,7 @@
         </w:tabs>
         <w:suppressAutoHyphens w:val="true"/>
         <w:spacing w:lineRule="auto" w:line="276" w:before="120" w:after="120"/>
-        <w:ind w:left="405" w:hanging="0"/>
+        <w:ind w:hanging="0" w:left="405"/>
         <w:contextualSpacing/>
         <w:jc w:val="both"/>
         <w:textAlignment w:val="baseline"/>
@@ -1402,7 +1381,7 @@
         </w:tabs>
         <w:suppressAutoHyphens w:val="true"/>
         <w:spacing w:lineRule="auto" w:line="276" w:before="120" w:after="120"/>
-        <w:ind w:left="405" w:hanging="0"/>
+        <w:ind w:hanging="0" w:left="405"/>
         <w:contextualSpacing/>
         <w:jc w:val="both"/>
         <w:textAlignment w:val="baseline"/>
@@ -1437,7 +1416,6 @@
         <w:rPr>
           <w:rFonts w:ascii="Arial" w:hAnsi="Arial" w:cs="Arial"/>
           <w:b/>
-          <w:b/>
           <w:i/>
           <w:i/>
           <w:lang w:val="en-GB"/>
@@ -1462,7 +1440,7 @@
         </w:tabs>
         <w:suppressAutoHyphens w:val="true"/>
         <w:spacing w:lineRule="auto" w:line="276" w:before="120" w:after="120"/>
-        <w:ind w:left="405" w:hanging="0"/>
+        <w:ind w:hanging="0" w:left="405"/>
         <w:contextualSpacing/>
         <w:jc w:val="both"/>
         <w:textAlignment w:val="baseline"/>
@@ -1488,7 +1466,7 @@
         </w:tabs>
         <w:suppressAutoHyphens w:val="true"/>
         <w:spacing w:lineRule="auto" w:line="276" w:before="120" w:after="120"/>
-        <w:ind w:left="405" w:hanging="0"/>
+        <w:ind w:hanging="0" w:left="405"/>
         <w:contextualSpacing/>
         <w:jc w:val="both"/>
         <w:textAlignment w:val="baseline"/>
@@ -1546,7 +1524,6 @@
         <w:rPr>
           <w:rFonts w:ascii="Arial" w:hAnsi="Arial" w:cs="Arial"/>
           <w:b/>
-          <w:b/>
           <w:sz w:val="32"/>
           <w:lang w:val="en-US"/>
         </w:rPr>
@@ -1580,7 +1557,6 @@
         <w:rPr>
           <w:rFonts w:ascii="Arial" w:hAnsi="Arial" w:cs="Arial"/>
           <w:b/>
-          <w:b/>
           <w:i/>
           <w:i/>
           <w:lang w:val="en-GB"/>
@@ -1605,7 +1581,7 @@
         </w:tabs>
         <w:suppressAutoHyphens w:val="true"/>
         <w:spacing w:lineRule="auto" w:line="276" w:before="120" w:after="120"/>
-        <w:ind w:left="360" w:hanging="0"/>
+        <w:ind w:hanging="0" w:left="360"/>
         <w:contextualSpacing/>
         <w:jc w:val="both"/>
         <w:textAlignment w:val="baseline"/>
@@ -1631,7 +1607,7 @@
         </w:tabs>
         <w:suppressAutoHyphens w:val="true"/>
         <w:spacing w:lineRule="auto" w:line="276" w:before="120" w:after="120"/>
-        <w:ind w:left="360" w:hanging="0"/>
+        <w:ind w:hanging="0" w:left="360"/>
         <w:contextualSpacing/>
         <w:jc w:val="both"/>
         <w:textAlignment w:val="baseline"/>
@@ -1666,7 +1642,6 @@
         <w:rPr>
           <w:rFonts w:ascii="Arial" w:hAnsi="Arial" w:cs="Arial"/>
           <w:b/>
-          <w:b/>
           <w:i/>
           <w:i/>
           <w:lang w:val="en-GB"/>
@@ -1691,7 +1666,7 @@
         </w:tabs>
         <w:suppressAutoHyphens w:val="true"/>
         <w:spacing w:lineRule="auto" w:line="276" w:before="120" w:after="120"/>
-        <w:ind w:left="360" w:hanging="0"/>
+        <w:ind w:hanging="0" w:left="360"/>
         <w:contextualSpacing/>
         <w:jc w:val="both"/>
         <w:textAlignment w:val="baseline"/>
@@ -2448,7 +2423,7 @@
         </w:tabs>
         <w:suppressAutoHyphens w:val="true"/>
         <w:spacing w:lineRule="auto" w:line="276" w:before="120" w:after="120"/>
-        <w:ind w:left="360" w:hanging="0"/>
+        <w:ind w:hanging="0" w:left="360"/>
         <w:contextualSpacing/>
         <w:jc w:val="both"/>
         <w:textAlignment w:val="baseline"/>
@@ -2474,7 +2449,7 @@
         </w:tabs>
         <w:suppressAutoHyphens w:val="true"/>
         <w:spacing w:lineRule="auto" w:line="276" w:before="120" w:after="120"/>
-        <w:ind w:left="360" w:hanging="0"/>
+        <w:ind w:hanging="0" w:left="360"/>
         <w:contextualSpacing/>
         <w:jc w:val="both"/>
         <w:textAlignment w:val="baseline"/>
@@ -2509,7 +2484,6 @@
         <w:rPr>
           <w:rFonts w:ascii="Arial" w:hAnsi="Arial" w:cs="Arial"/>
           <w:b/>
-          <w:b/>
           <w:i/>
           <w:i/>
           <w:lang w:val="en-GB"/>
@@ -2534,7 +2508,7 @@
         </w:tabs>
         <w:suppressAutoHyphens w:val="true"/>
         <w:spacing w:lineRule="auto" w:line="276" w:before="120" w:after="120"/>
-        <w:ind w:left="360" w:hanging="0"/>
+        <w:ind w:hanging="0" w:left="360"/>
         <w:contextualSpacing/>
         <w:jc w:val="both"/>
         <w:textAlignment w:val="baseline"/>
@@ -2560,7 +2534,7 @@
         </w:tabs>
         <w:suppressAutoHyphens w:val="true"/>
         <w:spacing w:lineRule="auto" w:line="276" w:before="120" w:after="120"/>
-        <w:ind w:left="360" w:hanging="0"/>
+        <w:ind w:hanging="0" w:left="360"/>
         <w:contextualSpacing/>
         <w:jc w:val="both"/>
         <w:textAlignment w:val="baseline"/>
@@ -2595,7 +2569,6 @@
         <w:rPr>
           <w:rFonts w:ascii="Arial" w:hAnsi="Arial" w:cs="Arial"/>
           <w:b/>
-          <w:b/>
           <w:i/>
           <w:i/>
           <w:lang w:val="en-GB"/>
@@ -2620,7 +2593,7 @@
         </w:tabs>
         <w:suppressAutoHyphens w:val="true"/>
         <w:spacing w:lineRule="auto" w:line="276" w:before="120" w:after="120"/>
-        <w:ind w:left="360" w:hanging="0"/>
+        <w:ind w:hanging="0" w:left="360"/>
         <w:contextualSpacing/>
         <w:jc w:val="both"/>
         <w:textAlignment w:val="baseline"/>
@@ -2646,7 +2619,7 @@
         </w:tabs>
         <w:suppressAutoHyphens w:val="true"/>
         <w:spacing w:lineRule="auto" w:line="276" w:before="120" w:after="120"/>
-        <w:ind w:left="360" w:hanging="0"/>
+        <w:ind w:hanging="0" w:left="360"/>
         <w:contextualSpacing/>
         <w:jc w:val="both"/>
         <w:textAlignment w:val="baseline"/>
@@ -2681,7 +2654,6 @@
         <w:rPr>
           <w:rFonts w:ascii="Arial" w:hAnsi="Arial" w:cs="Arial"/>
           <w:b/>
-          <w:b/>
           <w:i/>
           <w:i/>
           <w:lang w:val="en-GB"/>
@@ -2706,7 +2678,7 @@
         </w:tabs>
         <w:suppressAutoHyphens w:val="true"/>
         <w:spacing w:lineRule="auto" w:line="276" w:before="120" w:after="120"/>
-        <w:ind w:left="360" w:hanging="0"/>
+        <w:ind w:hanging="0" w:left="360"/>
         <w:contextualSpacing/>
         <w:jc w:val="both"/>
         <w:textAlignment w:val="baseline"/>
@@ -2765,7 +2737,6 @@
         <w:rPr>
           <w:rFonts w:ascii="Arial" w:hAnsi="Arial" w:cs="Arial"/>
           <w:b/>
-          <w:b/>
           <w:sz w:val="32"/>
           <w:lang w:val="en-GB"/>
         </w:rPr>
@@ -2807,7 +2778,7 @@
       <w:hyperlink r:id="rId3">
         <w:r>
           <w:rPr>
-            <w:rStyle w:val="Czeinternetowe"/>
+            <w:rStyle w:val="Hyperlink"/>
             <w:rFonts w:cs="Arial" w:ascii="Arial" w:hAnsi="Arial"/>
             <w:lang w:val="en-GB"/>
           </w:rPr>
@@ -2845,7 +2816,7 @@
       <w:hyperlink r:id="rId4">
         <w:r>
           <w:rPr>
-            <w:rStyle w:val="Czeinternetowe"/>
+            <w:rStyle w:val="Hyperlink"/>
             <w:rFonts w:cs="Arial" w:ascii="Arial" w:hAnsi="Arial"/>
             <w:lang w:val="en-GB"/>
           </w:rPr>
@@ -2882,16 +2853,14 @@
         <w:tab/>
         <w:t xml:space="preserve"> </w:t>
       </w:r>
-      <w:hyperlink r:id="rId6">
-        <w:r>
-          <w:rPr>
-            <w:rStyle w:val="Czeinternetowe"/>
-            <w:rFonts w:cs="Arial" w:ascii="Arial" w:hAnsi="Arial"/>
-            <w:lang w:val="en-GB"/>
-          </w:rPr>
-          <w:t>https://pycryptodome.readthedocs.io/en/latest/src/public_key/rsa.html</w:t>
-        </w:r>
-      </w:hyperlink>
+      <w:r>
+        <w:rPr>
+          <w:rStyle w:val="Hyperlink"/>
+          <w:rFonts w:cs="Arial" w:ascii="Arial" w:hAnsi="Arial"/>
+          <w:lang w:val="en-GB"/>
+        </w:rPr>
+        <w:t>https://pycryptodome.readthedocs.io/en/latest/src/public_key/rsa.html</w:t>
+      </w:r>
     </w:p>
     <w:p>
       <w:pPr>
@@ -2922,16 +2891,14 @@
         <w:tab/>
         <w:t xml:space="preserve"> </w:t>
       </w:r>
-      <w:hyperlink r:id="rId8">
-        <w:r>
-          <w:rPr>
-            <w:rStyle w:val="Czeinternetowe"/>
-            <w:rFonts w:cs="Arial" w:ascii="Arial" w:hAnsi="Arial"/>
-            <w:lang w:val="en-GB"/>
-          </w:rPr>
-          <w:t>https://stackoverflow.com/questions/12524994/encrypt-and-decrypt-using-pycrypto-aes-256</w:t>
-        </w:r>
-      </w:hyperlink>
+      <w:r>
+        <w:rPr>
+          <w:rStyle w:val="Hyperlink"/>
+          <w:rFonts w:cs="Arial" w:ascii="Arial" w:hAnsi="Arial"/>
+          <w:lang w:val="en-GB"/>
+        </w:rPr>
+        <w:t>https://stackoverflow.com/questions/12524994/encrypt-and-decrypt-using-pycrypto-aes-256</w:t>
+      </w:r>
     </w:p>
     <w:p>
       <w:pPr>
@@ -2946,6 +2913,45 @@
         </w:tabs>
         <w:suppressAutoHyphens w:val="true"/>
         <w:spacing w:lineRule="auto" w:line="276" w:before="120" w:after="120"/>
+        <w:jc w:val="left"/>
+        <w:textAlignment w:val="baseline"/>
+        <w:rPr>
+          <w:rFonts w:ascii="Arial" w:hAnsi="Arial" w:cs="Arial"/>
+          <w:lang w:val="en-GB"/>
+        </w:rPr>
+      </w:pPr>
+      <w:r>
+        <w:rPr>
+          <w:rFonts w:cs="Arial" w:ascii="Arial" w:hAnsi="Arial"/>
+          <w:lang w:val="en-GB"/>
+        </w:rPr>
+        <w:t xml:space="preserve">Progress bar in Python, </w:t>
+        <w:br/>
+      </w:r>
+      <w:hyperlink r:id="rId5">
+        <w:r>
+          <w:rPr>
+            <w:rStyle w:val="Hyperlink"/>
+            <w:rFonts w:cs="Arial" w:ascii="Arial" w:hAnsi="Arial"/>
+            <w:lang w:val="en-GB"/>
+          </w:rPr>
+          <w:t>https://stackoverflow.com/questions/3160699/python-progress-bar</w:t>
+        </w:r>
+      </w:hyperlink>
+    </w:p>
+    <w:p>
+      <w:pPr>
+        <w:pStyle w:val="Normal"/>
+        <w:numPr>
+          <w:ilvl w:val="0"/>
+          <w:numId w:val="4"/>
+        </w:numPr>
+        <w:tabs>
+          <w:tab w:val="clear" w:pos="708"/>
+          <w:tab w:val="left" w:pos="567" w:leader="none"/>
+        </w:tabs>
+        <w:suppressAutoHyphens w:val="true"/>
+        <w:spacing w:lineRule="auto" w:line="276" w:before="120" w:after="120"/>
         <w:jc w:val="both"/>
         <w:textAlignment w:val="baseline"/>
         <w:rPr>
@@ -2954,12 +2960,19 @@
         </w:rPr>
       </w:pPr>
       <w:r>
-        <w:rPr/>
+        <w:rPr>
+          <w:rFonts w:cs="Arial" w:ascii="Arial" w:hAnsi="Arial"/>
+          <w:lang w:val="en-GB"/>
+        </w:rPr>
       </w:r>
     </w:p>
     <w:sectPr>
-      <w:headerReference w:type="default" r:id="rId9"/>
+      <w:headerReference w:type="even" r:id="rId6"/>
+      <w:headerReference w:type="default" r:id="rId7"/>
+      <w:headerReference w:type="first" r:id="rId8"/>
+      <w:footerReference w:type="even" r:id="rId9"/>
       <w:footerReference w:type="default" r:id="rId10"/>
+      <w:footerReference w:type="first" r:id="rId11"/>
       <w:type w:val="nextPage"/>
       <w:pgSz w:w="11906" w:h="16838"/>
       <w:pgMar w:left="1417" w:right="1417" w:gutter="0" w:header="708" w:top="1417" w:footer="708" w:bottom="1417"/>
@@ -2976,7 +2989,40 @@
 <w:ftr xmlns:o="urn:schemas-microsoft-com:office:office" xmlns:r="http://schemas.openxmlformats.org/officeDocument/2006/relationships" xmlns:v="urn:schemas-microsoft-com:vml" xmlns:w="http://schemas.openxmlformats.org/wordprocessingml/2006/main" xmlns:w10="urn:schemas-microsoft-com:office:word" xmlns:wp="http://schemas.openxmlformats.org/drawingml/2006/wordprocessingDrawing" xmlns:wps="http://schemas.microsoft.com/office/word/2010/wordprocessingShape" xmlns:wpg="http://schemas.microsoft.com/office/word/2010/wordprocessingGroup" xmlns:mc="http://schemas.openxmlformats.org/markup-compatibility/2006" xmlns:wp14="http://schemas.microsoft.com/office/word/2010/wordprocessingDrawing" xmlns:w14="http://schemas.microsoft.com/office/word/2010/wordml" xmlns:w15="http://schemas.microsoft.com/office/word/2012/wordml" mc:Ignorable="w14 wp14 w15">
   <w:p>
     <w:pPr>
-      <w:pStyle w:val="Stopka"/>
+      <w:pStyle w:val="Footer"/>
+      <w:rPr/>
+    </w:pPr>
+    <w:r>
+      <w:rPr/>
+    </w:r>
+  </w:p>
+</w:ftr>
+</file>
+
+<file path=word/footer2.xml><?xml version="1.0" encoding="utf-8"?>
+<w:ftr xmlns:o="urn:schemas-microsoft-com:office:office" xmlns:r="http://schemas.openxmlformats.org/officeDocument/2006/relationships" xmlns:v="urn:schemas-microsoft-com:vml" xmlns:w="http://schemas.openxmlformats.org/wordprocessingml/2006/main" xmlns:w10="urn:schemas-microsoft-com:office:word" xmlns:wp="http://schemas.openxmlformats.org/drawingml/2006/wordprocessingDrawing" xmlns:wps="http://schemas.microsoft.com/office/word/2010/wordprocessingShape" xmlns:wpg="http://schemas.microsoft.com/office/word/2010/wordprocessingGroup" xmlns:mc="http://schemas.openxmlformats.org/markup-compatibility/2006" xmlns:wp14="http://schemas.microsoft.com/office/word/2010/wordprocessingDrawing" xmlns:w14="http://schemas.microsoft.com/office/word/2010/wordml" xmlns:w15="http://schemas.microsoft.com/office/word/2012/wordml" mc:Ignorable="w14 wp14 w15">
+  <w:p>
+    <w:pPr>
+      <w:pStyle w:val="Footer"/>
+      <w:rPr>
+        <w:lang w:val="en-GB"/>
+      </w:rPr>
+    </w:pPr>
+    <w:r>
+      <w:rPr>
+        <w:lang w:val="en-GB"/>
+      </w:rPr>
+      <w:t>___________________________________________________________________________   Security of Computer Systems – 2025</w:t>
+    </w:r>
+  </w:p>
+</w:ftr>
+</file>
+
+<file path=word/footer3.xml><?xml version="1.0" encoding="utf-8"?>
+<w:ftr xmlns:o="urn:schemas-microsoft-com:office:office" xmlns:r="http://schemas.openxmlformats.org/officeDocument/2006/relationships" xmlns:v="urn:schemas-microsoft-com:vml" xmlns:w="http://schemas.openxmlformats.org/wordprocessingml/2006/main" xmlns:w10="urn:schemas-microsoft-com:office:word" xmlns:wp="http://schemas.openxmlformats.org/drawingml/2006/wordprocessingDrawing" xmlns:wps="http://schemas.microsoft.com/office/word/2010/wordprocessingShape" xmlns:wpg="http://schemas.microsoft.com/office/word/2010/wordprocessingGroup" xmlns:mc="http://schemas.openxmlformats.org/markup-compatibility/2006" xmlns:wp14="http://schemas.microsoft.com/office/word/2010/wordprocessingDrawing" xmlns:w14="http://schemas.microsoft.com/office/word/2010/wordml" xmlns:w15="http://schemas.microsoft.com/office/word/2012/wordml" mc:Ignorable="w14 wp14 w15">
+  <w:p>
+    <w:pPr>
+      <w:pStyle w:val="Footer"/>
       <w:rPr>
         <w:lang w:val="en-GB"/>
       </w:rPr>
@@ -2995,7 +3041,36 @@
 <w:hdr xmlns:o="urn:schemas-microsoft-com:office:office" xmlns:r="http://schemas.openxmlformats.org/officeDocument/2006/relationships" xmlns:v="urn:schemas-microsoft-com:vml" xmlns:w="http://schemas.openxmlformats.org/wordprocessingml/2006/main" xmlns:w10="urn:schemas-microsoft-com:office:word" xmlns:wp="http://schemas.openxmlformats.org/drawingml/2006/wordprocessingDrawing" xmlns:wps="http://schemas.microsoft.com/office/word/2010/wordprocessingShape" xmlns:wpg="http://schemas.microsoft.com/office/word/2010/wordprocessingGroup" xmlns:mc="http://schemas.openxmlformats.org/markup-compatibility/2006" xmlns:wp14="http://schemas.microsoft.com/office/word/2010/wordprocessingDrawing" xmlns:w14="http://schemas.microsoft.com/office/word/2010/wordml" xmlns:w15="http://schemas.microsoft.com/office/word/2012/wordml" mc:Ignorable="w14 wp14 w15">
   <w:p>
     <w:pPr>
-      <w:pStyle w:val="Gwka"/>
+      <w:pStyle w:val="Header"/>
+      <w:rPr/>
+    </w:pPr>
+    <w:r>
+      <w:rPr/>
+    </w:r>
+  </w:p>
+</w:hdr>
+</file>
+
+<file path=word/header2.xml><?xml version="1.0" encoding="utf-8"?>
+<w:hdr xmlns:o="urn:schemas-microsoft-com:office:office" xmlns:r="http://schemas.openxmlformats.org/officeDocument/2006/relationships" xmlns:v="urn:schemas-microsoft-com:vml" xmlns:w="http://schemas.openxmlformats.org/wordprocessingml/2006/main" xmlns:w10="urn:schemas-microsoft-com:office:word" xmlns:wp="http://schemas.openxmlformats.org/drawingml/2006/wordprocessingDrawing" xmlns:wps="http://schemas.microsoft.com/office/word/2010/wordprocessingShape" xmlns:wpg="http://schemas.microsoft.com/office/word/2010/wordprocessingGroup" xmlns:mc="http://schemas.openxmlformats.org/markup-compatibility/2006" xmlns:wp14="http://schemas.microsoft.com/office/word/2010/wordprocessingDrawing" xmlns:w14="http://schemas.microsoft.com/office/word/2010/wordml" xmlns:w15="http://schemas.microsoft.com/office/word/2012/wordml" mc:Ignorable="w14 wp14 w15">
+  <w:p>
+    <w:pPr>
+      <w:pStyle w:val="Header"/>
+      <w:rPr/>
+    </w:pPr>
+    <w:r>
+      <w:rPr/>
+      <w:t>___________________________________________________________________________</w:t>
+    </w:r>
+  </w:p>
+</w:hdr>
+</file>
+
+<file path=word/header3.xml><?xml version="1.0" encoding="utf-8"?>
+<w:hdr xmlns:o="urn:schemas-microsoft-com:office:office" xmlns:r="http://schemas.openxmlformats.org/officeDocument/2006/relationships" xmlns:v="urn:schemas-microsoft-com:vml" xmlns:w="http://schemas.openxmlformats.org/wordprocessingml/2006/main" xmlns:w10="urn:schemas-microsoft-com:office:word" xmlns:wp="http://schemas.openxmlformats.org/drawingml/2006/wordprocessingDrawing" xmlns:wps="http://schemas.microsoft.com/office/word/2010/wordprocessingShape" xmlns:wpg="http://schemas.microsoft.com/office/word/2010/wordprocessingGroup" xmlns:mc="http://schemas.openxmlformats.org/markup-compatibility/2006" xmlns:wp14="http://schemas.microsoft.com/office/word/2010/wordprocessingDrawing" xmlns:w14="http://schemas.microsoft.com/office/word/2010/wordml" xmlns:w15="http://schemas.microsoft.com/office/word/2012/wordml" mc:Ignorable="w14 wp14 w15">
+  <w:p>
+    <w:pPr>
+      <w:pStyle w:val="Header"/>
       <w:rPr/>
     </w:pPr>
     <w:r>
@@ -3489,7 +3564,6 @@
   <w:abstractNum w:abstractNumId="5">
     <w:lvl w:ilvl="0">
       <w:start w:val="1"/>
-      <w:pStyle w:val="Nagwek1"/>
       <w:numFmt w:val="none"/>
       <w:suff w:val="nothing"/>
       <w:lvlText w:val=""/>
@@ -4036,10 +4110,10 @@
       <w:lang w:val="pl-PL" w:eastAsia="en-US" w:bidi="ar-SA"/>
     </w:rPr>
   </w:style>
-  <w:style w:type="paragraph" w:styleId="Nagwek1">
+  <w:style w:type="paragraph" w:styleId="Heading1">
     <w:name w:val="Heading 1"/>
     <w:basedOn w:val="Nagwek"/>
-    <w:next w:val="Tretekstu"/>
+    <w:next w:val="BodyText"/>
     <w:qFormat/>
     <w:pPr>
       <w:spacing w:before="240" w:after="120"/>
@@ -4132,9 +4206,9 @@
       <w:szCs w:val="18"/>
     </w:rPr>
   </w:style>
-  <w:style w:type="character" w:styleId="SprtabelanaglowekZnak" w:customStyle="1">
+  <w:style w:type="character" w:styleId="Spr-tabela-naglowekZnak" w:customStyle="1">
     <w:name w:val="Spr-tabela-naglowek Znak"/>
-    <w:link w:val="Sprtabelanaglowek"/>
+    <w:link w:val="Spr-tabela-naglowek"/>
     <w:qFormat/>
     <w:rsid w:val="00931461"/>
     <w:rPr>
@@ -4145,9 +4219,9 @@
       <w:lang w:eastAsia="ja-JP"/>
     </w:rPr>
   </w:style>
-  <w:style w:type="character" w:styleId="SprtabelatekstZnak" w:customStyle="1">
+  <w:style w:type="character" w:styleId="Spr-tabela-tekstZnak" w:customStyle="1">
     <w:name w:val="Spr-tabela-tekst Znak"/>
-    <w:link w:val="Sprtabelatekst"/>
+    <w:link w:val="Spr-tabela-tekst"/>
     <w:qFormat/>
     <w:rsid w:val="00931461"/>
     <w:rPr>
@@ -4156,14 +4230,14 @@
       <w:lang w:eastAsia="ja-JP"/>
     </w:rPr>
   </w:style>
-  <w:style w:type="character" w:styleId="Czeinternetowe">
-    <w:name w:val="Łącze internetowe"/>
+  <w:style w:type="character" w:styleId="Hyperlink">
+    <w:name w:val="Hyperlink"/>
     <w:basedOn w:val="DefaultParagraphFont"/>
     <w:uiPriority w:val="99"/>
     <w:unhideWhenUsed/>
     <w:rsid w:val="007733a3"/>
     <w:rPr>
-      <w:color w:val="0563C1" w:themeColor="hyperlink"/>
+      <w:color w:themeColor="hyperlink" w:val="0563C1"/>
       <w:u w:val="single"/>
     </w:rPr>
   </w:style>
@@ -4186,7 +4260,7 @@
   <w:style w:type="paragraph" w:styleId="Nagwek">
     <w:name w:val="Nagłówek"/>
     <w:basedOn w:val="Normal"/>
-    <w:next w:val="Tretekstu"/>
+    <w:next w:val="BodyText"/>
     <w:qFormat/>
     <w:pPr>
       <w:keepNext w:val="true"/>
@@ -4198,7 +4272,7 @@
       <w:szCs w:val="28"/>
     </w:rPr>
   </w:style>
-  <w:style w:type="paragraph" w:styleId="Tretekstu">
+  <w:style w:type="paragraph" w:styleId="BodyText">
     <w:name w:val="Body Text"/>
     <w:basedOn w:val="Normal"/>
     <w:pPr>
@@ -4206,15 +4280,15 @@
     </w:pPr>
     <w:rPr/>
   </w:style>
-  <w:style w:type="paragraph" w:styleId="Lista">
+  <w:style w:type="paragraph" w:styleId="List">
     <w:name w:val="List"/>
-    <w:basedOn w:val="Tretekstu"/>
+    <w:basedOn w:val="BodyText"/>
     <w:pPr/>
     <w:rPr>
       <w:rFonts w:cs="Lucida Sans"/>
     </w:rPr>
   </w:style>
-  <w:style w:type="paragraph" w:styleId="Podpis">
+  <w:style w:type="paragraph" w:styleId="Caption">
     <w:name w:val="Caption"/>
     <w:basedOn w:val="Normal"/>
     <w:qFormat/>
@@ -4249,7 +4323,7 @@
     <w:pPr/>
     <w:rPr/>
   </w:style>
-  <w:style w:type="paragraph" w:styleId="Gwka">
+  <w:style w:type="paragraph" w:styleId="Header">
     <w:name w:val="Header"/>
     <w:basedOn w:val="Normal"/>
     <w:link w:val="NagwekZnak"/>
@@ -4265,7 +4339,7 @@
     </w:pPr>
     <w:rPr/>
   </w:style>
-  <w:style w:type="paragraph" w:styleId="Stopka">
+  <w:style w:type="paragraph" w:styleId="Footer">
     <w:name w:val="Footer"/>
     <w:basedOn w:val="Normal"/>
     <w:link w:val="StopkaZnak"/>
@@ -4288,7 +4362,7 @@
     <w:rsid w:val="00725b77"/>
     <w:pPr>
       <w:spacing w:before="0" w:after="0"/>
-      <w:ind w:left="720" w:hanging="0"/>
+      <w:ind w:hanging="0" w:left="720"/>
       <w:contextualSpacing/>
     </w:pPr>
     <w:rPr/>
@@ -4365,10 +4439,10 @@
       <w:szCs w:val="18"/>
     </w:rPr>
   </w:style>
-  <w:style w:type="paragraph" w:styleId="Sprtabelanaglowek" w:customStyle="1">
+  <w:style w:type="paragraph" w:styleId="Spr-tabela-naglowek" w:customStyle="1">
     <w:name w:val="Spr-tabela-naglowek"/>
     <w:basedOn w:val="Normal"/>
-    <w:link w:val="SprtabelanaglowekZnak"/>
+    <w:link w:val="Spr-tabela-naglowekZnak"/>
     <w:qFormat/>
     <w:rsid w:val="00931461"/>
     <w:pPr>
@@ -4383,10 +4457,10 @@
       <w:lang w:eastAsia="ja-JP"/>
     </w:rPr>
   </w:style>
-  <w:style w:type="paragraph" w:styleId="Sprtabelatekst" w:customStyle="1">
+  <w:style w:type="paragraph" w:styleId="Spr-tabela-tekst" w:customStyle="1">
     <w:name w:val="Spr-tabela-tekst"/>
     <w:basedOn w:val="Normal"/>
-    <w:link w:val="SprtabelatekstZnak"/>
+    <w:link w:val="Spr-tabela-tekstZnak"/>
     <w:qFormat/>
     <w:rsid w:val="00931461"/>
     <w:pPr>
@@ -4399,7 +4473,7 @@
       <w:lang w:eastAsia="ja-JP"/>
     </w:rPr>
   </w:style>
-  <w:style w:type="paragraph" w:styleId="Sprliteratura" w:customStyle="1">
+  <w:style w:type="paragraph" w:styleId="Spr-literatura" w:customStyle="1">
     <w:name w:val="Spr-literatura"/>
     <w:basedOn w:val="Normal"/>
     <w:qFormat/>
@@ -4484,161 +4558,97 @@
 </file>
 
 <file path=word/theme/theme1.xml><?xml version="1.0" encoding="utf-8"?>
-<a:theme xmlns:a="http://schemas.openxmlformats.org/drawingml/2006/main" name="Motyw pakietu Office">
+<a:theme xmlns:a="http://schemas.openxmlformats.org/drawingml/2006/main" xmlns:r="http://schemas.openxmlformats.org/officeDocument/2006/relationships" name="Motyw pakietu Office">
   <a:themeElements>
     <a:clrScheme name="Office">
       <a:dk1>
-        <a:sysClr val="windowText" lastClr="000000"/>
+        <a:srgbClr val="000000"/>
       </a:dk1>
       <a:lt1>
-        <a:sysClr val="window" lastClr="FFFFFF"/>
+        <a:srgbClr val="ffffff"/>
       </a:lt1>
       <a:dk2>
-        <a:srgbClr val="44546A"/>
+        <a:srgbClr val="44546a"/>
       </a:dk2>
       <a:lt2>
-        <a:srgbClr val="E7E6E6"/>
+        <a:srgbClr val="e7e6e6"/>
       </a:lt2>
       <a:accent1>
-        <a:srgbClr val="4472C4"/>
+        <a:srgbClr val="4472c4"/>
       </a:accent1>
       <a:accent2>
-        <a:srgbClr val="ED7D31"/>
+        <a:srgbClr val="ed7d31"/>
       </a:accent2>
       <a:accent3>
-        <a:srgbClr val="A5A5A5"/>
+        <a:srgbClr val="a5a5a5"/>
       </a:accent3>
       <a:accent4>
-        <a:srgbClr val="FFC000"/>
+        <a:srgbClr val="ffc000"/>
       </a:accent4>
       <a:accent5>
-        <a:srgbClr val="5B9BD5"/>
+        <a:srgbClr val="5b9bd5"/>
       </a:accent5>
       <a:accent6>
-        <a:srgbClr val="70AD47"/>
+        <a:srgbClr val="70ad47"/>
       </a:accent6>
       <a:hlink>
-        <a:srgbClr val="0563C1"/>
+        <a:srgbClr val="0563c1"/>
       </a:hlink>
       <a:folHlink>
-        <a:srgbClr val="954F72"/>
+        <a:srgbClr val="954f72"/>
       </a:folHlink>
     </a:clrScheme>
     <a:fontScheme name="Office">
       <a:majorFont>
-        <a:latin typeface="Calibri Light" panose="020F0302020204030204"/>
+        <a:latin typeface="Calibri Light" panose="020F0302020204030204" pitchFamily="0" charset="1"/>
         <a:ea typeface=""/>
         <a:cs typeface=""/>
-        <a:font script="Jpan" typeface="Yu Gothic Light"/>
-        <a:font script="Hang" typeface="맑은 고딕"/>
-        <a:font script="Hans" typeface="DengXian Light"/>
-        <a:font script="Hant" typeface="新細明體"/>
-        <a:font script="Arab" typeface="Times New Roman"/>
-        <a:font script="Hebr" typeface="Times New Roman"/>
-        <a:font script="Thai" typeface="Angsana New"/>
-        <a:font script="Ethi" typeface="Nyala"/>
-        <a:font script="Beng" typeface="Vrinda"/>
-        <a:font script="Gujr" typeface="Shruti"/>
-        <a:font script="Khmr" typeface="MoolBoran"/>
-        <a:font script="Knda" typeface="Tunga"/>
-        <a:font script="Guru" typeface="Raavi"/>
-        <a:font script="Cans" typeface="Euphemia"/>
-        <a:font script="Cher" typeface="Plantagenet Cherokee"/>
-        <a:font script="Yiii" typeface="Microsoft Yi Baiti"/>
-        <a:font script="Tibt" typeface="Microsoft Himalaya"/>
-        <a:font script="Thaa" typeface="MV Boli"/>
-        <a:font script="Deva" typeface="Mangal"/>
-        <a:font script="Telu" typeface="Gautami"/>
-        <a:font script="Taml" typeface="Latha"/>
-        <a:font script="Syrc" typeface="Estrangelo Edessa"/>
-        <a:font script="Orya" typeface="Kalinga"/>
-        <a:font script="Mlym" typeface="Kartika"/>
-        <a:font script="Laoo" typeface="DokChampa"/>
-        <a:font script="Sinh" typeface="Iskoola Pota"/>
-        <a:font script="Mong" typeface="Mongolian Baiti"/>
-        <a:font script="Viet" typeface="Times New Roman"/>
-        <a:font script="Uigh" typeface="Microsoft Uighur"/>
-        <a:font script="Geor" typeface="Sylfaen"/>
       </a:majorFont>
       <a:minorFont>
-        <a:latin typeface="Calibri" panose="020F0502020204030204"/>
+        <a:latin typeface="Calibri" panose="020F0502020204030204" pitchFamily="0" charset="1"/>
         <a:ea typeface=""/>
         <a:cs typeface=""/>
-        <a:font script="Jpan" typeface="Yu Mincho"/>
-        <a:font script="Hang" typeface="맑은 고딕"/>
-        <a:font script="Hans" typeface="DengXian"/>
-        <a:font script="Hant" typeface="新細明體"/>
-        <a:font script="Arab" typeface="Arial"/>
-        <a:font script="Hebr" typeface="Arial"/>
-        <a:font script="Thai" typeface="Cordia New"/>
-        <a:font script="Ethi" typeface="Nyala"/>
-        <a:font script="Beng" typeface="Vrinda"/>
-        <a:font script="Gujr" typeface="Shruti"/>
-        <a:font script="Khmr" typeface="DaunPenh"/>
-        <a:font script="Knda" typeface="Tunga"/>
-        <a:font script="Guru" typeface="Raavi"/>
-        <a:font script="Cans" typeface="Euphemia"/>
-        <a:font script="Cher" typeface="Plantagenet Cherokee"/>
-        <a:font script="Yiii" typeface="Microsoft Yi Baiti"/>
-        <a:font script="Tibt" typeface="Microsoft Himalaya"/>
-        <a:font script="Thaa" typeface="MV Boli"/>
-        <a:font script="Deva" typeface="Mangal"/>
-        <a:font script="Telu" typeface="Gautami"/>
-        <a:font script="Taml" typeface="Latha"/>
-        <a:font script="Syrc" typeface="Estrangelo Edessa"/>
-        <a:font script="Orya" typeface="Kalinga"/>
-        <a:font script="Mlym" typeface="Kartika"/>
-        <a:font script="Laoo" typeface="DokChampa"/>
-        <a:font script="Sinh" typeface="Iskoola Pota"/>
-        <a:font script="Mong" typeface="Mongolian Baiti"/>
-        <a:font script="Viet" typeface="Arial"/>
-        <a:font script="Uigh" typeface="Microsoft Uighur"/>
-        <a:font script="Geor" typeface="Sylfaen"/>
       </a:minorFont>
     </a:fontScheme>
-    <a:fmtScheme name="Office">
+    <a:fmtScheme>
       <a:fillStyleLst>
         <a:solidFill>
           <a:schemeClr val="phClr"/>
         </a:solidFill>
-        <a:gradFill rotWithShape="1">
+        <a:gradFill>
           <a:gsLst>
             <a:gs pos="0">
               <a:schemeClr val="phClr">
                 <a:lumMod val="110000"/>
-                <a:satMod val="105000"/>
                 <a:tint val="67000"/>
               </a:schemeClr>
             </a:gs>
             <a:gs pos="50000">
               <a:schemeClr val="phClr">
                 <a:lumMod val="105000"/>
-                <a:satMod val="103000"/>
                 <a:tint val="73000"/>
               </a:schemeClr>
             </a:gs>
             <a:gs pos="100000">
               <a:schemeClr val="phClr">
                 <a:lumMod val="105000"/>
-                <a:satMod val="109000"/>
                 <a:tint val="81000"/>
               </a:schemeClr>
             </a:gs>
           </a:gsLst>
           <a:lin ang="5400000" scaled="0"/>
+          <a:tileRect l="0" t="0" r="0" b="0"/>
         </a:gradFill>
-        <a:gradFill rotWithShape="1">
+        <a:gradFill>
           <a:gsLst>
             <a:gs pos="0">
               <a:schemeClr val="phClr">
-                <a:satMod val="103000"/>
                 <a:lumMod val="102000"/>
                 <a:tint val="94000"/>
               </a:schemeClr>
             </a:gs>
             <a:gs pos="50000">
               <a:schemeClr val="phClr">
-                <a:satMod val="110000"/>
                 <a:lumMod val="100000"/>
                 <a:shade val="100000"/>
               </a:schemeClr>
@@ -4646,33 +4656,24 @@
             <a:gs pos="100000">
               <a:schemeClr val="phClr">
                 <a:lumMod val="99000"/>
-                <a:satMod val="120000"/>
                 <a:shade val="78000"/>
               </a:schemeClr>
             </a:gs>
           </a:gsLst>
           <a:lin ang="5400000" scaled="0"/>
+          <a:tileRect l="0" t="0" r="0" b="0"/>
         </a:gradFill>
       </a:fillStyleLst>
       <a:lnStyleLst>
         <a:ln w="6350" cap="flat" cmpd="sng" algn="ctr">
-          <a:solidFill>
-            <a:schemeClr val="phClr"/>
-          </a:solidFill>
           <a:prstDash val="solid"/>
           <a:miter lim="800000"/>
         </a:ln>
         <a:ln w="12700" cap="flat" cmpd="sng" algn="ctr">
-          <a:solidFill>
-            <a:schemeClr val="phClr"/>
-          </a:solidFill>
           <a:prstDash val="solid"/>
           <a:miter lim="800000"/>
         </a:ln>
         <a:ln w="19050" cap="flat" cmpd="sng" algn="ctr">
-          <a:solidFill>
-            <a:schemeClr val="phClr"/>
-          </a:solidFill>
           <a:prstDash val="solid"/>
           <a:miter lim="800000"/>
         </a:ln>
@@ -4685,13 +4686,7 @@
           <a:effectLst/>
         </a:effectStyle>
         <a:effectStyle>
-          <a:effectLst>
-            <a:outerShdw blurRad="57150" dist="19050" dir="5400000" algn="ctr" rotWithShape="0">
-              <a:srgbClr val="000000">
-                <a:alpha val="63000"/>
-              </a:srgbClr>
-            </a:outerShdw>
-          </a:effectLst>
+          <a:effectLst/>
         </a:effectStyle>
       </a:effectStyleLst>
       <a:bgFillStyleLst>
@@ -4701,15 +4696,13 @@
         <a:solidFill>
           <a:schemeClr val="phClr">
             <a:tint val="95000"/>
-            <a:satMod val="170000"/>
           </a:schemeClr>
         </a:solidFill>
-        <a:gradFill rotWithShape="1">
+        <a:gradFill>
           <a:gsLst>
             <a:gs pos="0">
               <a:schemeClr val="phClr">
                 <a:tint val="93000"/>
-                <a:satMod val="150000"/>
                 <a:shade val="98000"/>
                 <a:lumMod val="102000"/>
               </a:schemeClr>
@@ -4717,7 +4710,6 @@
             <a:gs pos="50000">
               <a:schemeClr val="phClr">
                 <a:tint val="98000"/>
-                <a:satMod val="130000"/>
                 <a:shade val="90000"/>
                 <a:lumMod val="103000"/>
               </a:schemeClr>
@@ -4725,22 +4717,15 @@
             <a:gs pos="100000">
               <a:schemeClr val="phClr">
                 <a:shade val="63000"/>
-                <a:satMod val="120000"/>
               </a:schemeClr>
             </a:gs>
           </a:gsLst>
           <a:lin ang="5400000" scaled="0"/>
+          <a:tileRect l="0" t="0" r="0" b="0"/>
         </a:gradFill>
       </a:bgFillStyleLst>
     </a:fmtScheme>
   </a:themeElements>
-  <a:objectDefaults/>
-  <a:extraClrSchemeLst/>
-  <a:extLst>
-    <a:ext uri="{05A4C25C-085E-4340-85A3-A5531E510DB2}">
-      <thm15:themeFamily xmlns:thm15="http://schemas.microsoft.com/office/thememl/2012/main" name="Office Theme" id="{62F939B6-93AF-4DB8-9C6B-D6C7DFDC589F}" vid="{4A3C46E8-61CC-4603-A589-7422A47A8E4A}"/>
-    </a:ext>
-  </a:extLst>
 </a:theme>
 </file>
 

</xml_diff>

<commit_message>
Fixed project report missing GitHub repo link
</commit_message>
<xml_diff>
--- a/docs/Project_Report.docx
+++ b/docs/Project_Report.docx
@@ -1681,6 +1681,57 @@
     </w:p>
     <w:p>
       <w:pPr>
+        <w:tabs>
+          <w:tab w:val="left" w:leader="none" w:pos="567"/>
+        </w:tabs>
+        <w:rPr/>
+      </w:pPr>
+      <w:r>
+        <w:rPr>
+          <w:rtl w:val="0"/>
+        </w:rPr>
+      </w:r>
+    </w:p>
+    <w:p>
+      <w:pPr>
+        <w:tabs>
+          <w:tab w:val="left" w:leader="none" w:pos="567"/>
+        </w:tabs>
+        <w:rPr/>
+      </w:pPr>
+      <w:r>
+        <w:rPr>
+          <w:rtl w:val="0"/>
+        </w:rPr>
+        <w:t xml:space="preserve">The complete source code of the application is available on GitHub:</w:t>
+      </w:r>
+    </w:p>
+    <w:p>
+      <w:pPr>
+        <w:tabs>
+          <w:tab w:val="left" w:leader="none" w:pos="567"/>
+        </w:tabs>
+        <w:rPr/>
+      </w:pPr>
+      <w:hyperlink r:id="rId6">
+        <w:r>
+          <w:rPr>
+            <w:color w:val="1155cc"/>
+            <w:u w:val="single"/>
+            <w:rtl w:val="0"/>
+          </w:rPr>
+          <w:t xml:space="preserve">https://github.com/julianwasylka/Emulating-the-PAdES-Qualified-Electronic-Signature</w:t>
+        </w:r>
+      </w:hyperlink>
+      <w:r>
+        <w:rPr>
+          <w:rtl w:val="0"/>
+        </w:rPr>
+        <w:t xml:space="preserve"> </w:t>
+      </w:r>
+    </w:p>
+    <w:p>
+      <w:pPr>
         <w:pStyle w:val="Heading3"/>
         <w:tabs>
           <w:tab w:val="left" w:leader="none" w:pos="567"/>
@@ -1694,6 +1745,7 @@
         <w:rPr>
           <w:rtl w:val="0"/>
         </w:rPr>
+        <w:tab/>
       </w:r>
     </w:p>
     <w:p>
@@ -1756,16 +1808,16 @@
           <wp:inline distB="114300" distT="114300" distL="114300" distR="114300">
             <wp:extent cx="5760410" cy="4432300"/>
             <wp:effectExtent b="0" l="0" r="0" t="0"/>
-            <wp:docPr id="3" name="image2.png"/>
+            <wp:docPr id="3" name="image4.png"/>
             <a:graphic>
               <a:graphicData uri="http://schemas.openxmlformats.org/drawingml/2006/picture">
                 <pic:pic>
                   <pic:nvPicPr>
-                    <pic:cNvPr id="0" name="image2.png"/>
+                    <pic:cNvPr id="0" name="image4.png"/>
                     <pic:cNvPicPr preferRelativeResize="0"/>
                   </pic:nvPicPr>
                   <pic:blipFill>
-                    <a:blip r:embed="rId6"/>
+                    <a:blip r:embed="rId7"/>
                     <a:srcRect b="0" l="0" r="0" t="0"/>
                     <a:stretch>
                       <a:fillRect/>
@@ -1844,7 +1896,7 @@
                     <pic:cNvPicPr preferRelativeResize="0"/>
                   </pic:nvPicPr>
                   <pic:blipFill>
-                    <a:blip r:embed="rId7"/>
+                    <a:blip r:embed="rId8"/>
                     <a:srcRect b="0" l="0" r="0" t="0"/>
                     <a:stretch>
                       <a:fillRect/>
@@ -1914,16 +1966,16 @@
           <wp:inline distB="114300" distT="114300" distL="114300" distR="114300">
             <wp:extent cx="5703147" cy="4696709"/>
             <wp:effectExtent b="0" l="0" r="0" t="0"/>
-            <wp:docPr id="4" name="image3.png"/>
+            <wp:docPr id="4" name="image2.png"/>
             <a:graphic>
               <a:graphicData uri="http://schemas.openxmlformats.org/drawingml/2006/picture">
                 <pic:pic>
                   <pic:nvPicPr>
-                    <pic:cNvPr id="0" name="image3.png"/>
+                    <pic:cNvPr id="0" name="image2.png"/>
                     <pic:cNvPicPr preferRelativeResize="0"/>
                   </pic:nvPicPr>
                   <pic:blipFill>
-                    <a:blip r:embed="rId8"/>
+                    <a:blip r:embed="rId9"/>
                     <a:srcRect b="0" l="0" r="0" t="0"/>
                     <a:stretch>
                       <a:fillRect/>
@@ -1993,16 +2045,16 @@
           <wp:inline distB="114300" distT="114300" distL="114300" distR="114300">
             <wp:extent cx="5713730" cy="2482583"/>
             <wp:effectExtent b="0" l="0" r="0" t="0"/>
-            <wp:docPr id="2" name="image4.png"/>
+            <wp:docPr id="2" name="image3.png"/>
             <a:graphic>
               <a:graphicData uri="http://schemas.openxmlformats.org/drawingml/2006/picture">
                 <pic:pic>
                   <pic:nvPicPr>
-                    <pic:cNvPr id="0" name="image4.png"/>
+                    <pic:cNvPr id="0" name="image3.png"/>
                     <pic:cNvPicPr preferRelativeResize="0"/>
                   </pic:nvPicPr>
                   <pic:blipFill>
-                    <a:blip r:embed="rId9"/>
+                    <a:blip r:embed="rId10"/>
                     <a:srcRect b="0" l="0" r="0" t="0"/>
                     <a:stretch>
                       <a:fillRect/>
@@ -2404,7 +2456,7 @@
         </w:rPr>
         <w:t xml:space="preserve"> </w:t>
       </w:r>
-      <w:hyperlink r:id="rId10">
+      <w:hyperlink r:id="rId11">
         <w:r>
           <w:rPr>
             <w:rFonts w:ascii="Arial" w:cs="Arial" w:eastAsia="Arial" w:hAnsi="Arial"/>
@@ -2445,7 +2497,7 @@
         <w:t xml:space="preserve">AES Encryption &amp; Decryption In Python, </w:t>
         <w:tab/>
       </w:r>
-      <w:hyperlink r:id="rId11">
+      <w:hyperlink r:id="rId12">
         <w:r>
           <w:rPr>
             <w:rFonts w:ascii="Arial" w:cs="Arial" w:eastAsia="Arial" w:hAnsi="Arial"/>
@@ -2590,7 +2642,7 @@
         </w:rPr>
         <w:t xml:space="preserve"> </w:t>
       </w:r>
-      <w:hyperlink r:id="rId12">
+      <w:hyperlink r:id="rId13">
         <w:r>
           <w:rPr>
             <w:rFonts w:ascii="Arial" w:cs="Arial" w:eastAsia="Arial" w:hAnsi="Arial"/>
@@ -2629,7 +2681,7 @@
         </w:rPr>
         <w:t xml:space="preserve">Platform module, </w:t>
       </w:r>
-      <w:hyperlink r:id="rId13">
+      <w:hyperlink r:id="rId14">
         <w:r>
           <w:rPr>
             <w:color w:val="1155cc"/>
@@ -2669,7 +2721,7 @@
         <w:t xml:space="preserve">The complete PyQt5 tutorial — Create GUI applications with Python, </w:t>
         <w:tab/>
       </w:r>
-      <w:hyperlink r:id="rId14">
+      <w:hyperlink r:id="rId15">
         <w:r>
           <w:rPr>
             <w:color w:val="1155cc"/>
@@ -2709,7 +2761,7 @@
         <w:t xml:space="preserve">Encryption and Decryption of PDFs with PyPDF2, </w:t>
         <w:tab/>
       </w:r>
-      <w:hyperlink r:id="rId15">
+      <w:hyperlink r:id="rId16">
         <w:r>
           <w:rPr>
             <w:color w:val="1155cc"/>
@@ -2727,12 +2779,12 @@
       </w:r>
     </w:p>
     <w:sectPr>
-      <w:headerReference r:id="rId16" w:type="default"/>
-      <w:headerReference r:id="rId17" w:type="first"/>
-      <w:headerReference r:id="rId18" w:type="even"/>
-      <w:footerReference r:id="rId19" w:type="default"/>
-      <w:footerReference r:id="rId20" w:type="first"/>
-      <w:footerReference r:id="rId21" w:type="even"/>
+      <w:headerReference r:id="rId17" w:type="default"/>
+      <w:headerReference r:id="rId18" w:type="first"/>
+      <w:headerReference r:id="rId19" w:type="even"/>
+      <w:footerReference r:id="rId20" w:type="default"/>
+      <w:footerReference r:id="rId21" w:type="first"/>
+      <w:footerReference r:id="rId22" w:type="even"/>
       <w:pgSz w:h="16838" w:w="11906" w:orient="portrait"/>
       <w:pgMar w:bottom="1417" w:top="1417" w:left="1417" w:right="1417" w:header="708" w:footer="708"/>
       <w:pgNumType w:start="1"/>

</xml_diff>